<commit_message>
task 2 the apprach done
</commit_message>
<xml_diff>
--- a/Module 4 - Applications of AI/Car Reviews/Car Reviews Doc.docx
+++ b/Module 4 - Applications of AI/Car Reviews/Car Reviews Doc.docx
@@ -5,11 +5,15 @@
     <w:p>
       <w:pPr>
         <w:rPr>
-          <w:lang w:eastAsia="en-GB"/>
-        </w:rPr>
-      </w:pPr>
-      <w:r>
-        <w:rPr>
+          <w:sz w:val="28"/>
+          <w:szCs w:val="28"/>
+          <w:lang w:eastAsia="en-GB"/>
+        </w:rPr>
+      </w:pPr>
+      <w:r>
+        <w:rPr>
+          <w:sz w:val="28"/>
+          <w:szCs w:val="28"/>
           <w:lang w:eastAsia="en-GB"/>
         </w:rPr>
         <w:t>The Approach</w:t>
@@ -24,155 +28,890 @@
     </w:p>
     <w:p>
       <w:pPr>
-        <w:rPr>
-          <w:lang w:eastAsia="en-GB"/>
-        </w:rPr>
-      </w:pPr>
-      <w:r>
-        <w:rPr>
-          <w:lang w:eastAsia="en-GB"/>
-        </w:rPr>
-        <w:t xml:space="preserve">In transitioning from Task 1's Bayesian model to the LSTM RNN model for Task 2, </w:t>
-      </w:r>
-      <w:r>
-        <w:rPr>
-          <w:lang w:eastAsia="en-GB"/>
-        </w:rPr>
-        <w:t>I aimed to leverage</w:t>
-      </w:r>
-      <w:r>
-        <w:rPr>
-          <w:lang w:eastAsia="en-GB"/>
-        </w:rPr>
-        <w:t xml:space="preserve"> the advanced capabilities of Long Short-Term Memory (LSTM) networks, a subtype of Recurrent Neural Networks (RNNs), to significantly enhance </w:t>
-      </w:r>
-      <w:r>
-        <w:rPr>
-          <w:lang w:eastAsia="en-GB"/>
-        </w:rPr>
-        <w:t>the</w:t>
-      </w:r>
-      <w:r>
-        <w:rPr>
-          <w:lang w:eastAsia="en-GB"/>
-        </w:rPr>
-        <w:t xml:space="preserve"> approach to Natural Language Processing (NLP). The primary motivation behind this shift lies in overcoming the constraints of the Bayesian model, especially its reliance on manually extracted features such as word stemming and sentiment filtering, and moving towards a model that can autonomously learn and extract features from raw text data.</w:t>
-      </w:r>
-    </w:p>
-    <w:p>
-      <w:pPr>
-        <w:rPr>
-          <w:lang w:eastAsia="en-GB"/>
-        </w:rPr>
-      </w:pPr>
-    </w:p>
-    <w:p>
-      <w:pPr>
-        <w:rPr>
-          <w:lang w:eastAsia="en-GB"/>
-        </w:rPr>
-      </w:pPr>
-      <w:r>
-        <w:rPr>
-          <w:lang w:eastAsia="en-GB"/>
-        </w:rPr>
-        <w:t xml:space="preserve">The Bayesian model, while effective in certain scenarios, fundamentally treats input features independently, which poses a challenge in NLP tasks where the sequential and contextual nature of language is </w:t>
-      </w:r>
-      <w:r>
-        <w:rPr>
-          <w:lang w:eastAsia="en-GB"/>
-        </w:rPr>
-        <w:t>vital</w:t>
-      </w:r>
-      <w:r>
-        <w:rPr>
-          <w:lang w:eastAsia="en-GB"/>
-        </w:rPr>
-        <w:t xml:space="preserve">. In contrast, LSTM networks are </w:t>
-      </w:r>
-      <w:r>
-        <w:rPr>
-          <w:lang w:eastAsia="en-GB"/>
-        </w:rPr>
-        <w:t>cleverly</w:t>
-      </w:r>
-      <w:r>
-        <w:rPr>
-          <w:lang w:eastAsia="en-GB"/>
-        </w:rPr>
-        <w:t xml:space="preserve"> designed to address these challenges, boasting an architecture that enables them to remember information over extended sequences. This is achieved through their unique composition of memory cells and a sophisticated system of gates</w:t>
-      </w:r>
-      <w:r>
-        <w:rPr>
-          <w:lang w:eastAsia="en-GB"/>
-        </w:rPr>
-        <w:t>. I</w:t>
-      </w:r>
-      <w:r>
-        <w:rPr>
-          <w:lang w:eastAsia="en-GB"/>
-        </w:rPr>
-        <w:t>ncluding input, forget, and output gates</w:t>
-      </w:r>
-      <w:r>
-        <w:rPr>
-          <w:lang w:eastAsia="en-GB"/>
-        </w:rPr>
-        <w:t>. These</w:t>
-      </w:r>
-      <w:r>
-        <w:rPr>
-          <w:lang w:eastAsia="en-GB"/>
-        </w:rPr>
-        <w:t xml:space="preserve"> regulate the flow of information. Such an arrangement allows LSTMs not only to maintain crucial contextual information across long </w:t>
-      </w:r>
-      <w:r>
-        <w:rPr>
-          <w:lang w:eastAsia="en-GB"/>
-        </w:rPr>
-        <w:t>pasages</w:t>
-      </w:r>
-      <w:r>
-        <w:rPr>
-          <w:lang w:eastAsia="en-GB"/>
-        </w:rPr>
-        <w:t xml:space="preserve"> of text but also to dynamically adapt to new inputs, effectively capturing the intricacies and nuances of natural language.</w:t>
-      </w:r>
-    </w:p>
-    <w:p>
-      <w:pPr>
-        <w:rPr>
-          <w:lang w:eastAsia="en-GB"/>
-        </w:rPr>
-      </w:pPr>
-    </w:p>
-    <w:p>
-      <w:pPr>
-        <w:rPr>
-          <w:lang w:eastAsia="en-GB"/>
-        </w:rPr>
-      </w:pPr>
-      <w:r>
-        <w:rPr>
-          <w:lang w:eastAsia="en-GB"/>
-        </w:rPr>
-        <w:t>The superiority of LSTMs in handling sequential data and long-term dependencies is not merely theoretical but has been empirically demonstrated across various studies and practical applications. For instance, LSTMs have showcased exceptional performance in text generation by producing coherent and contextually relevant narratives, in sentiment analysis by accurately determining the overall sentiment of extensive text passages, and in language translation by maintaining the syntactic and semantic context of source languages across long sequences. The seminal paper by Hochreiter and Schmidhuber in 1997, which introduced LSTMs, and subsequent empirical studies underscore the capability of LSTMs to leverage sequential information, marking them as a cornerstone of modern NLP.</w:t>
-      </w:r>
-    </w:p>
-    <w:p>
-      <w:pPr>
-        <w:rPr>
-          <w:lang w:eastAsia="en-GB"/>
-        </w:rPr>
-      </w:pPr>
-    </w:p>
-    <w:p>
-      <w:r>
-        <w:rPr>
-          <w:lang w:eastAsia="en-GB"/>
-        </w:rPr>
-        <w:t>For Task 2, the implementation of the LSTM RNN model involves strategic architectural choices such as the number of layers, dropout rates, and the type of word embeddings used. These decisions are informed by the need to optimize the model's performance on our specific NLP task, with considerations for the dynamic and contextual nature of language. By employing an LSTM model, we expect to achieve enhanced accuracy in our predictions, a more nuanced understanding of context and sentiment in text, and a robustness in feature learning that was previously unattainable with the Bayesian approach. While the LSTM model promises significant improvements, it is also prudent to acknowledge potential challenges and limitations, such as increased computational requirements and the need for extensive training data, as we advance in our NLP endeavors.</w:t>
-      </w:r>
+        <w:pStyle w:val="ListParagraph"/>
+        <w:numPr>
+          <w:ilvl w:val="0"/>
+          <w:numId w:val="14"/>
+        </w:numPr>
+        <w:rPr>
+          <w:lang w:eastAsia="en-GB"/>
+        </w:rPr>
+      </w:pPr>
+      <w:r>
+        <w:rPr>
+          <w:lang w:eastAsia="en-GB"/>
+        </w:rPr>
+        <w:t xml:space="preserve">I </w:t>
+      </w:r>
+      <w:r>
+        <w:rPr>
+          <w:lang w:eastAsia="en-GB"/>
+        </w:rPr>
+        <w:t>employ</w:t>
+      </w:r>
+      <w:r>
+        <w:rPr>
+          <w:lang w:eastAsia="en-GB"/>
+        </w:rPr>
+        <w:t xml:space="preserve">ed </w:t>
+      </w:r>
+      <w:r>
+        <w:rPr>
+          <w:lang w:eastAsia="en-GB"/>
+        </w:rPr>
+        <w:t>a Long Short-Term Memory (LSTM) Recurrent Neural Network (RNN)</w:t>
+      </w:r>
+    </w:p>
+    <w:p>
+      <w:pPr>
+        <w:pStyle w:val="ListParagraph"/>
+        <w:numPr>
+          <w:ilvl w:val="0"/>
+          <w:numId w:val="14"/>
+        </w:numPr>
+        <w:rPr>
+          <w:lang w:eastAsia="en-GB"/>
+        </w:rPr>
+      </w:pPr>
+      <w:r>
+        <w:rPr>
+          <w:lang w:eastAsia="en-GB"/>
+        </w:rPr>
+        <w:t>The motivation was to circumvent the Bayesian model's limitations, notably its reliance on manually extracted features such as word stemming and sentiment analysis.</w:t>
+      </w:r>
+    </w:p>
+    <w:p>
+      <w:pPr>
+        <w:pStyle w:val="ListParagraph"/>
+        <w:numPr>
+          <w:ilvl w:val="0"/>
+          <w:numId w:val="14"/>
+        </w:numPr>
+        <w:rPr>
+          <w:lang w:eastAsia="en-GB"/>
+        </w:rPr>
+      </w:pPr>
+      <w:r>
+        <w:rPr>
+          <w:lang w:eastAsia="en-GB"/>
+        </w:rPr>
+        <w:t xml:space="preserve">I envisage that a deep learning model, capable of autonomously extracting features from raw text, would </w:t>
+      </w:r>
+      <w:r>
+        <w:rPr>
+          <w:lang w:eastAsia="en-GB"/>
+        </w:rPr>
+        <w:t>be a more robust model</w:t>
+      </w:r>
+    </w:p>
+    <w:p>
+      <w:pPr>
+        <w:pStyle w:val="ListParagraph"/>
+        <w:numPr>
+          <w:ilvl w:val="0"/>
+          <w:numId w:val="14"/>
+        </w:numPr>
+        <w:rPr>
+          <w:lang w:eastAsia="en-GB"/>
+        </w:rPr>
+      </w:pPr>
+      <w:r>
+        <w:rPr>
+          <w:lang w:eastAsia="en-GB"/>
+        </w:rPr>
+        <w:t xml:space="preserve">LSTMs are </w:t>
+      </w:r>
+      <w:r>
+        <w:rPr>
+          <w:lang w:eastAsia="en-GB"/>
+        </w:rPr>
+        <w:t>capable</w:t>
+      </w:r>
+      <w:r>
+        <w:rPr>
+          <w:lang w:eastAsia="en-GB"/>
+        </w:rPr>
+        <w:t xml:space="preserve"> </w:t>
+      </w:r>
+      <w:r>
+        <w:rPr>
+          <w:lang w:eastAsia="en-GB"/>
+        </w:rPr>
+        <w:t>of</w:t>
+      </w:r>
+      <w:r>
+        <w:rPr>
+          <w:lang w:eastAsia="en-GB"/>
+        </w:rPr>
+        <w:t xml:space="preserve"> selectively remembering and forgetting information through their architecture, which includes memory cells and gates (input, forget, and output gates).</w:t>
+      </w:r>
+    </w:p>
+    <w:p>
+      <w:pPr>
+        <w:pStyle w:val="ListParagraph"/>
+        <w:numPr>
+          <w:ilvl w:val="0"/>
+          <w:numId w:val="14"/>
+        </w:numPr>
+        <w:rPr>
+          <w:rFonts w:ascii="Calibri" w:hAnsi="Calibri" w:cs="Calibri"/>
+          <w:lang w:eastAsia="en-GB"/>
+        </w:rPr>
+      </w:pPr>
+      <w:r>
+        <w:rPr>
+          <w:rFonts w:ascii="Calibri" w:hAnsi="Calibri" w:cs="Calibri"/>
+          <w:color w:val="000000" w:themeColor="text1"/>
+        </w:rPr>
+        <w:t xml:space="preserve">These </w:t>
+      </w:r>
+      <w:r>
+        <w:rPr>
+          <w:rFonts w:ascii="Calibri" w:hAnsi="Calibri" w:cs="Calibri"/>
+          <w:color w:val="000000" w:themeColor="text1"/>
+        </w:rPr>
+        <w:t xml:space="preserve">gates </w:t>
+      </w:r>
+      <w:r>
+        <w:rPr>
+          <w:rFonts w:ascii="Calibri" w:hAnsi="Calibri" w:cs="Calibri"/>
+          <w:color w:val="000000" w:themeColor="text1"/>
+        </w:rPr>
+        <w:t>regulate the flow of information. Such an arrangement allows LSTMs not only to maintain crucial contextual information across long pasages of text but also to dynamically adapt to new inputs, effectively capturing the intricacies and nuances of natural language.</w:t>
+      </w:r>
+    </w:p>
+    <w:p>
+      <w:pPr>
+        <w:pStyle w:val="ListParagraph"/>
+        <w:numPr>
+          <w:ilvl w:val="0"/>
+          <w:numId w:val="14"/>
+        </w:numPr>
+        <w:rPr>
+          <w:rFonts w:ascii="Calibri" w:hAnsi="Calibri" w:cs="Calibri"/>
+          <w:lang w:eastAsia="en-GB"/>
+        </w:rPr>
+      </w:pPr>
+      <w:r>
+        <w:rPr>
+          <w:rFonts w:ascii="Calibri" w:hAnsi="Calibri" w:cs="Calibri"/>
+          <w:color w:val="202122"/>
+          <w:shd w:val="clear" w:color="auto" w:fill="FFFFFF"/>
+        </w:rPr>
+        <w:t>T</w:t>
+      </w:r>
+      <w:r>
+        <w:rPr>
+          <w:rFonts w:ascii="Calibri" w:hAnsi="Calibri" w:cs="Calibri"/>
+          <w:color w:val="202122"/>
+          <w:shd w:val="clear" w:color="auto" w:fill="FFFFFF"/>
+        </w:rPr>
+        <w:t>he network effectively learns which information might be needed later on in a sequence and when that information is no longer needed. For instance, in the context of </w:t>
+      </w:r>
+      <w:r>
+        <w:rPr>
+          <w:rFonts w:ascii="Calibri" w:hAnsi="Calibri" w:cs="Calibri"/>
+          <w:shd w:val="clear" w:color="auto" w:fill="FFFFFF"/>
+        </w:rPr>
+        <w:t>natural language processing</w:t>
+      </w:r>
+      <w:r>
+        <w:rPr>
+          <w:rFonts w:ascii="Calibri" w:hAnsi="Calibri" w:cs="Calibri"/>
+          <w:color w:val="202122"/>
+          <w:shd w:val="clear" w:color="auto" w:fill="FFFFFF"/>
+        </w:rPr>
+        <w:t>, the network can learn grammatical dependencies.</w:t>
+      </w:r>
+    </w:p>
+    <w:p>
+      <w:pPr>
+        <w:pStyle w:val="ListParagraph"/>
+        <w:numPr>
+          <w:ilvl w:val="0"/>
+          <w:numId w:val="14"/>
+        </w:numPr>
+        <w:rPr>
+          <w:lang w:eastAsia="en-GB"/>
+        </w:rPr>
+      </w:pPr>
+      <w:r>
+        <w:rPr>
+          <w:lang w:eastAsia="en-GB"/>
+        </w:rPr>
+        <w:t xml:space="preserve">This ability allows them to preserve essential contextual data over long text sequences and adapt dynamically to new information, thereby </w:t>
+      </w:r>
+      <w:r>
+        <w:rPr>
+          <w:lang w:eastAsia="en-GB"/>
+        </w:rPr>
+        <w:t xml:space="preserve">by theory, able to </w:t>
+      </w:r>
+      <w:r>
+        <w:rPr>
+          <w:lang w:eastAsia="en-GB"/>
+        </w:rPr>
+        <w:t>captur</w:t>
+      </w:r>
+      <w:r>
+        <w:rPr>
+          <w:lang w:eastAsia="en-GB"/>
+        </w:rPr>
+        <w:t>e</w:t>
+      </w:r>
+      <w:r>
+        <w:rPr>
+          <w:lang w:eastAsia="en-GB"/>
+        </w:rPr>
+        <w:t xml:space="preserve"> the subtleties and complexities of natural language</w:t>
+      </w:r>
+      <w:r>
+        <w:rPr>
+          <w:lang w:eastAsia="en-GB"/>
+        </w:rPr>
+        <w:t>.</w:t>
+      </w:r>
+    </w:p>
+    <w:p>
+      <w:pPr>
+        <w:pStyle w:val="ListParagraph"/>
+        <w:numPr>
+          <w:ilvl w:val="0"/>
+          <w:numId w:val="14"/>
+        </w:numPr>
+        <w:rPr>
+          <w:lang w:eastAsia="en-GB"/>
+        </w:rPr>
+      </w:pPr>
+      <w:r>
+        <w:rPr>
+          <w:lang w:eastAsia="en-GB"/>
+        </w:rPr>
+        <w:t xml:space="preserve">Configuring </w:t>
+      </w:r>
+      <w:r>
+        <w:rPr>
+          <w:lang w:eastAsia="en-GB"/>
+        </w:rPr>
+        <w:t xml:space="preserve">the LSTM RNN model involved making thoughtful decisions regarding its architecture, such as selecting the appropriate number of layers, setting dropout rates, and choosing the type of word embeddings. </w:t>
+      </w:r>
+    </w:p>
+    <w:p>
+      <w:pPr>
+        <w:pStyle w:val="ListParagraph"/>
+        <w:numPr>
+          <w:ilvl w:val="0"/>
+          <w:numId w:val="14"/>
+        </w:numPr>
+        <w:rPr>
+          <w:lang w:eastAsia="en-GB"/>
+        </w:rPr>
+      </w:pPr>
+      <w:r>
+        <w:rPr>
+          <w:lang w:eastAsia="en-GB"/>
+        </w:rPr>
+        <w:t xml:space="preserve">I predict to </w:t>
+      </w:r>
+      <w:r>
+        <w:rPr>
+          <w:lang w:eastAsia="en-GB"/>
+        </w:rPr>
+        <w:t>gain a deeper comprehension of textual context and sentiment, achieving a level of feature learning sophistication unattainable with the Bayesian methodology.</w:t>
+      </w:r>
+    </w:p>
+    <w:p>
+      <w:pPr>
+        <w:pStyle w:val="ListParagraph"/>
+        <w:numPr>
+          <w:ilvl w:val="0"/>
+          <w:numId w:val="14"/>
+        </w:numPr>
+        <w:rPr>
+          <w:lang w:eastAsia="en-GB"/>
+        </w:rPr>
+      </w:pPr>
+      <w:r>
+        <w:rPr>
+          <w:lang w:eastAsia="en-GB"/>
+        </w:rPr>
+        <w:t xml:space="preserve">Bi-directional LSTM model captures patterns in past and future contexts, at the cost of adding comlexity to double the parameters. </w:t>
+      </w:r>
+    </w:p>
+    <w:p>
+      <w:pPr>
+        <w:pStyle w:val="ListParagraph"/>
+        <w:numPr>
+          <w:ilvl w:val="0"/>
+          <w:numId w:val="14"/>
+        </w:numPr>
+        <w:rPr>
+          <w:lang w:eastAsia="en-GB"/>
+        </w:rPr>
+      </w:pPr>
+      <w:r>
+        <w:rPr>
+          <w:lang w:eastAsia="en-GB"/>
+        </w:rPr>
+        <w:t xml:space="preserve">Implemented a deep learning model with an input layer, embedding layer, bi-directional LSTM layer and output layer. </w:t>
+      </w:r>
+    </w:p>
+    <w:p>
+      <w:pPr>
+        <w:pStyle w:val="ListParagraph"/>
+        <w:numPr>
+          <w:ilvl w:val="0"/>
+          <w:numId w:val="14"/>
+        </w:numPr>
+        <w:rPr>
+          <w:lang w:eastAsia="en-GB"/>
+        </w:rPr>
+      </w:pPr>
+      <w:r>
+        <w:rPr>
+          <w:lang w:eastAsia="en-GB"/>
+        </w:rPr>
+        <w:t>To help reduce overfitting, I implenmented dropout to the LSTM layer and regularsation to the output layer.</w:t>
+      </w:r>
+    </w:p>
+    <w:p>
+      <w:pPr>
+        <w:rPr>
+          <w:lang w:eastAsia="en-GB"/>
+        </w:rPr>
+      </w:pPr>
+    </w:p>
+    <w:p>
+      <w:pPr>
+        <w:rPr>
+          <w:lang w:eastAsia="en-GB"/>
+        </w:rPr>
+      </w:pPr>
+    </w:p>
+    <w:p>
+      <w:pPr>
+        <w:rPr>
+          <w:lang w:eastAsia="en-GB"/>
+        </w:rPr>
+      </w:pPr>
+    </w:p>
+    <w:p>
+      <w:pPr>
+        <w:rPr>
+          <w:lang w:eastAsia="en-GB"/>
+        </w:rPr>
+      </w:pPr>
+      <w:r>
+        <w:rPr>
+          <w:lang w:eastAsia="en-GB"/>
+        </w:rPr>
+        <w:t>The architecture of a deep learning model for NLP sentiment analysis can indeed seem complex relative to the dataset size. However, the complexity of the model should be appropriate for the task's requirements and the data's complexity, not just the number of entries.</w:t>
+      </w:r>
+    </w:p>
+    <w:p>
+      <w:pPr>
+        <w:rPr>
+          <w:lang w:eastAsia="en-GB"/>
+        </w:rPr>
+      </w:pPr>
+    </w:p>
+    <w:p>
+      <w:pPr>
+        <w:rPr>
+          <w:lang w:eastAsia="en-GB"/>
+        </w:rPr>
+      </w:pPr>
+      <w:r>
+        <w:rPr>
+          <w:lang w:eastAsia="en-GB"/>
+        </w:rPr>
+        <w:t>For a dataset with 1,200 entries, here are a few points to consider:</w:t>
+      </w:r>
+    </w:p>
+    <w:p>
+      <w:pPr>
+        <w:rPr>
+          <w:lang w:eastAsia="en-GB"/>
+        </w:rPr>
+      </w:pPr>
+    </w:p>
+    <w:p>
+      <w:pPr>
+        <w:rPr>
+          <w:lang w:eastAsia="en-GB"/>
+        </w:rPr>
+      </w:pPr>
+      <w:r>
+        <w:rPr>
+          <w:lang w:eastAsia="en-GB"/>
+        </w:rPr>
+        <w:lastRenderedPageBreak/>
+        <w:t>1. **Overfitting**: A model with a large number of parameters is more prone to overfitting, especially when the dataset is small. Regularization techniques like dropout are essential to prevent this.</w:t>
+      </w:r>
+    </w:p>
+    <w:p>
+      <w:pPr>
+        <w:rPr>
+          <w:lang w:eastAsia="en-GB"/>
+        </w:rPr>
+      </w:pPr>
+    </w:p>
+    <w:p>
+      <w:pPr>
+        <w:rPr>
+          <w:lang w:eastAsia="en-GB"/>
+        </w:rPr>
+      </w:pPr>
+      <w:r>
+        <w:rPr>
+          <w:lang w:eastAsia="en-GB"/>
+        </w:rPr>
+        <w:t>2. **Embedding Layer**: The embedding layer's size (1,280,000 parameters) indicates a large vocabulary. For smaller datasets, you might not need such a large vocabulary. It could be more efficient to use pre-trained embeddings like Word2Vec or GloVe or reduce the `input_dim` if you have many rare words that do not contribute much to the sentiment analysis.</w:t>
+      </w:r>
+    </w:p>
+    <w:p>
+      <w:pPr>
+        <w:rPr>
+          <w:lang w:eastAsia="en-GB"/>
+        </w:rPr>
+      </w:pPr>
+    </w:p>
+    <w:p>
+      <w:pPr>
+        <w:rPr>
+          <w:lang w:eastAsia="en-GB"/>
+        </w:rPr>
+      </w:pPr>
+      <w:r>
+        <w:rPr>
+          <w:lang w:eastAsia="en-GB"/>
+        </w:rPr>
+        <w:t>3. **Bidirectional LSTM**: While a Bidirectional LSTM captures patterns from both past and future data context, it also doubles the number of parameters of a regular LSTM. Consider whether this complexity is warranted by the predictive power it provides.</w:t>
+      </w:r>
+    </w:p>
+    <w:p>
+      <w:pPr>
+        <w:rPr>
+          <w:lang w:eastAsia="en-GB"/>
+        </w:rPr>
+      </w:pPr>
+    </w:p>
+    <w:p>
+      <w:pPr>
+        <w:rPr>
+          <w:lang w:eastAsia="en-GB"/>
+        </w:rPr>
+      </w:pPr>
+      <w:r>
+        <w:rPr>
+          <w:lang w:eastAsia="en-GB"/>
+        </w:rPr>
+        <w:t>4. **Model Simplification**: For smaller datasets, a simpler model may be sufficient. You could experiment with reducing the embedding dimension, using a regular (unidirectional) LSTM, or even trying simpler models like Convolutional Neural Networks (CNNs) for text, which can be quite effective with fewer parameters.</w:t>
+      </w:r>
+    </w:p>
+    <w:p>
+      <w:pPr>
+        <w:rPr>
+          <w:lang w:eastAsia="en-GB"/>
+        </w:rPr>
+      </w:pPr>
+    </w:p>
+    <w:p>
+      <w:pPr>
+        <w:rPr>
+          <w:lang w:eastAsia="en-GB"/>
+        </w:rPr>
+      </w:pPr>
+      <w:r>
+        <w:rPr>
+          <w:lang w:eastAsia="en-GB"/>
+        </w:rPr>
+        <w:t>5. **Transfer Learning**: Leveraging transfer learning by using a pre-trained model as a starting point can allow you to benefit from knowledge gained from larger datasets while fine-tuning on your specific small dataset.</w:t>
+      </w:r>
+    </w:p>
+    <w:p>
+      <w:pPr>
+        <w:rPr>
+          <w:lang w:eastAsia="en-GB"/>
+        </w:rPr>
+      </w:pPr>
+    </w:p>
+    <w:p>
+      <w:pPr>
+        <w:rPr>
+          <w:lang w:eastAsia="en-GB"/>
+        </w:rPr>
+      </w:pPr>
+      <w:r>
+        <w:rPr>
+          <w:lang w:eastAsia="en-GB"/>
+        </w:rPr>
+        <w:t>6. **Data Augmentation**: Techniques to artificially expand the dataset can be beneficial, especially if the model is complex. For text, this might involve synonym replacement, back-translation, or other NLP-specific augmentations.</w:t>
+      </w:r>
+    </w:p>
+    <w:p>
+      <w:pPr>
+        <w:rPr>
+          <w:lang w:eastAsia="en-GB"/>
+        </w:rPr>
+      </w:pPr>
+    </w:p>
+    <w:p>
+      <w:pPr>
+        <w:rPr>
+          <w:lang w:eastAsia="en-GB"/>
+        </w:rPr>
+      </w:pPr>
+      <w:r>
+        <w:rPr>
+          <w:lang w:eastAsia="en-GB"/>
+        </w:rPr>
+        <w:t>7. **Parameter Tuning**: Given the relatively small dataset size, extensive hyperparameter tuning (e.g., grid search, random search, Bayesian optimization) is important. It's often more valuable than increasing model complexity.</w:t>
+      </w:r>
+    </w:p>
+    <w:p>
+      <w:pPr>
+        <w:rPr>
+          <w:lang w:eastAsia="en-GB"/>
+        </w:rPr>
+      </w:pPr>
+    </w:p>
+    <w:p>
+      <w:pPr>
+        <w:rPr>
+          <w:lang w:eastAsia="en-GB"/>
+        </w:rPr>
+      </w:pPr>
+      <w:r>
+        <w:rPr>
+          <w:lang w:eastAsia="en-GB"/>
+        </w:rPr>
+        <w:t>In summary, it might be worthwhile to simplify the model or apply other strategies to fit the small dataset better while still capturing the nuances necessary for accurate sentiment analysis. You can also monitor validation performance to decide if the model's complexity is justified. If the simpler models perform similarly or better, they are likely more appropriate for your dataset.</w:t>
+      </w:r>
+    </w:p>
+    <w:p>
+      <w:pPr>
+        <w:rPr>
+          <w:lang w:eastAsia="en-GB"/>
+        </w:rPr>
+      </w:pPr>
+    </w:p>
+    <w:p>
+      <w:pPr>
+        <w:rPr>
+          <w:lang w:eastAsia="en-GB"/>
+        </w:rPr>
+      </w:pPr>
+    </w:p>
+    <w:p>
+      <w:pPr>
+        <w:rPr>
+          <w:lang w:eastAsia="en-GB"/>
+        </w:rPr>
+      </w:pPr>
+    </w:p>
+    <w:p>
+      <w:pPr>
+        <w:rPr>
+          <w:lang w:eastAsia="en-GB"/>
+        </w:rPr>
+      </w:pPr>
+    </w:p>
+    <w:p>
+      <w:pPr>
+        <w:rPr>
+          <w:lang w:eastAsia="en-GB"/>
+        </w:rPr>
+      </w:pPr>
+    </w:p>
+    <w:p>
+      <w:pPr>
+        <w:rPr>
+          <w:lang w:eastAsia="en-GB"/>
+        </w:rPr>
+      </w:pPr>
+    </w:p>
+    <w:p>
+      <w:pPr>
+        <w:rPr>
+          <w:lang w:eastAsia="en-GB"/>
+        </w:rPr>
+      </w:pPr>
+    </w:p>
+    <w:p>
+      <w:pPr>
+        <w:rPr>
+          <w:lang w:eastAsia="en-GB"/>
+        </w:rPr>
+      </w:pPr>
+    </w:p>
+    <w:p>
+      <w:pPr>
+        <w:rPr>
+          <w:lang w:eastAsia="en-GB"/>
+        </w:rPr>
+      </w:pPr>
+    </w:p>
+    <w:p>
+      <w:pPr>
+        <w:rPr>
+          <w:lang w:eastAsia="en-GB"/>
+        </w:rPr>
+      </w:pPr>
+    </w:p>
+    <w:p>
+      <w:pPr>
+        <w:rPr>
+          <w:lang w:eastAsia="en-GB"/>
+        </w:rPr>
+      </w:pPr>
+    </w:p>
+    <w:p>
+      <w:pPr>
+        <w:rPr>
+          <w:lang w:eastAsia="en-GB"/>
+        </w:rPr>
+      </w:pPr>
+    </w:p>
+    <w:p>
+      <w:pPr>
+        <w:rPr>
+          <w:lang w:eastAsia="en-GB"/>
+        </w:rPr>
+      </w:pPr>
+    </w:p>
+    <w:p>
+      <w:pPr>
+        <w:rPr>
+          <w:lang w:eastAsia="en-GB"/>
+        </w:rPr>
+      </w:pPr>
+    </w:p>
+    <w:p>
+      <w:pPr>
+        <w:rPr>
+          <w:lang w:eastAsia="en-GB"/>
+        </w:rPr>
+      </w:pPr>
+    </w:p>
+    <w:p>
+      <w:pPr>
+        <w:rPr>
+          <w:lang w:eastAsia="en-GB"/>
+        </w:rPr>
+      </w:pPr>
+    </w:p>
+    <w:p>
+      <w:pPr>
+        <w:rPr>
+          <w:lang w:eastAsia="en-GB"/>
+        </w:rPr>
+      </w:pPr>
+    </w:p>
+    <w:p>
+      <w:pPr>
+        <w:rPr>
+          <w:lang w:eastAsia="en-GB"/>
+        </w:rPr>
+      </w:pPr>
+      <w:r>
+        <w:rPr>
+          <w:lang w:eastAsia="en-GB"/>
+        </w:rPr>
+        <w:t>References</w:t>
+      </w:r>
+    </w:p>
+    <w:p>
+      <w:pPr>
+        <w:rPr>
+          <w:lang w:eastAsia="en-GB"/>
+        </w:rPr>
+      </w:pPr>
+    </w:p>
+    <w:p>
+      <w:pPr>
+        <w:rPr>
+          <w:i/>
+          <w:iCs/>
+          <w:lang w:eastAsia="en-GB"/>
+        </w:rPr>
+      </w:pPr>
+      <w:r>
+        <w:rPr>
+          <w:i/>
+          <w:iCs/>
+          <w:lang w:eastAsia="en-GB"/>
+        </w:rPr>
+        <w:t>https://en.wikipedia.org/wiki/Long_short-term_memory</w:t>
+      </w:r>
+    </w:p>
+    <w:p>
+      <w:pPr>
+        <w:rPr>
+          <w:i/>
+          <w:iCs/>
+          <w:lang w:eastAsia="en-GB"/>
+        </w:rPr>
+      </w:pPr>
+      <w:r>
+        <w:rPr>
+          <w:i/>
+          <w:iCs/>
+          <w:lang w:eastAsia="en-GB"/>
+        </w:rPr>
+        <w:t xml:space="preserve">Russel . Norvig - Artifical Intelligence – A Modern Approach – 4th edition – Chapter 22.6.2  </w:t>
+      </w:r>
+    </w:p>
+    <w:p>
+      <w:pPr>
+        <w:rPr>
+          <w:i/>
+          <w:iCs/>
+          <w:lang w:eastAsia="en-GB"/>
+        </w:rPr>
+      </w:pPr>
+      <w:r>
+        <w:rPr>
+          <w:i/>
+          <w:iCs/>
+          <w:lang w:eastAsia="en-GB"/>
+        </w:rPr>
+        <w:t>Russel . Norvig - Artifical Intelligence – A Modern Approach – 4th edition – Chapter 2</w:t>
+      </w:r>
+      <w:r>
+        <w:rPr>
+          <w:i/>
+          <w:iCs/>
+          <w:lang w:eastAsia="en-GB"/>
+        </w:rPr>
+        <w:t>5</w:t>
+      </w:r>
+      <w:r>
+        <w:rPr>
+          <w:i/>
+          <w:iCs/>
+          <w:lang w:eastAsia="en-GB"/>
+        </w:rPr>
+        <w:t>.</w:t>
+      </w:r>
+      <w:r>
+        <w:rPr>
+          <w:i/>
+          <w:iCs/>
+          <w:lang w:eastAsia="en-GB"/>
+        </w:rPr>
+        <w:t>2</w:t>
+      </w:r>
+      <w:r>
+        <w:rPr>
+          <w:i/>
+          <w:iCs/>
+          <w:lang w:eastAsia="en-GB"/>
+        </w:rPr>
+        <w:t>.</w:t>
+      </w:r>
+      <w:r>
+        <w:rPr>
+          <w:i/>
+          <w:iCs/>
+          <w:lang w:eastAsia="en-GB"/>
+        </w:rPr>
+        <w:t>3</w:t>
+      </w:r>
+      <w:r>
+        <w:rPr>
+          <w:i/>
+          <w:iCs/>
+          <w:lang w:eastAsia="en-GB"/>
+        </w:rPr>
+        <w:t xml:space="preserve">  </w:t>
+      </w:r>
+    </w:p>
+    <w:p>
+      <w:pPr>
+        <w:rPr>
+          <w:i/>
+          <w:iCs/>
+        </w:rPr>
+      </w:pPr>
+      <w:hyperlink r:id="rId5" w:history="1">
+        <w:r>
+          <w:rPr>
+            <w:rStyle w:val="Hyperlink"/>
+            <w:i/>
+            <w:iCs/>
+          </w:rPr>
+          <w:t>https://towardsdatascience.com/multi-class-text-classification-</w:t>
+        </w:r>
+        <w:r>
+          <w:rPr>
+            <w:rStyle w:val="Hyperlink"/>
+            <w:i/>
+            <w:iCs/>
+          </w:rPr>
+          <w:t>w</w:t>
+        </w:r>
+        <w:r>
+          <w:rPr>
+            <w:rStyle w:val="Hyperlink"/>
+            <w:i/>
+            <w:iCs/>
+          </w:rPr>
+          <w:t>ith-lstm-1590bee1bd17</w:t>
+        </w:r>
+      </w:hyperlink>
+    </w:p>
+    <w:p>
+      <w:pPr>
+        <w:rPr>
+          <w:i/>
+          <w:iCs/>
+        </w:rPr>
+      </w:pPr>
+      <w:hyperlink r:id="rId6" w:history="1">
+        <w:r>
+          <w:rPr>
+            <w:rStyle w:val="Hyperlink"/>
+            <w:i/>
+            <w:iCs/>
+          </w:rPr>
+          <w:t>https://www.embedded-robotics.com/sentiment-analysis-using-lstm/</w:t>
+        </w:r>
+      </w:hyperlink>
+    </w:p>
+    <w:p>
+      <w:pPr>
+        <w:rPr>
+          <w:i/>
+          <w:iCs/>
+        </w:rPr>
+      </w:pPr>
+      <w:hyperlink r:id="rId7" w:history="1">
+        <w:r>
+          <w:rPr>
+            <w:rStyle w:val="Hyperlink"/>
+            <w:i/>
+            <w:iCs/>
+          </w:rPr>
+          <w:t>https://www.analyticsvidhya.com/blog/2021/06/natural-language-processing-sentiment-analysis-using-lstm/</w:t>
+        </w:r>
+      </w:hyperlink>
+    </w:p>
+    <w:p>
+      <w:pPr>
+        <w:rPr>
+          <w:i/>
+          <w:iCs/>
+        </w:rPr>
+      </w:pPr>
+    </w:p>
+    <w:p>
+      <w:pPr>
+        <w:rPr>
+          <w:i/>
+          <w:iCs/>
+        </w:rPr>
+      </w:pPr>
     </w:p>
     <w:sectPr>
       <w:pgSz w:w="11906" w:h="16838"/>
@@ -634,6 +1373,119 @@
     </w:lvl>
   </w:abstractNum>
   <w:abstractNum w:abstractNumId="3" w15:restartNumberingAfterBreak="0">
+    <w:nsid w:val="139570E5"/>
+    <w:multiLevelType w:val="hybridMultilevel"/>
+    <w:tmpl w:val="4934BCA4"/>
+    <w:lvl w:ilvl="0" w:tplc="08090001">
+      <w:start w:val="1"/>
+      <w:numFmt w:val="bullet"/>
+      <w:lvlText w:val=""/>
+      <w:lvlJc w:val="left"/>
+      <w:pPr>
+        <w:ind w:left="720" w:hanging="360"/>
+      </w:pPr>
+      <w:rPr>
+        <w:rFonts w:ascii="Symbol" w:hAnsi="Symbol" w:hint="default"/>
+      </w:rPr>
+    </w:lvl>
+    <w:lvl w:ilvl="1" w:tplc="08090003" w:tentative="1">
+      <w:start w:val="1"/>
+      <w:numFmt w:val="bullet"/>
+      <w:lvlText w:val="o"/>
+      <w:lvlJc w:val="left"/>
+      <w:pPr>
+        <w:ind w:left="1440" w:hanging="360"/>
+      </w:pPr>
+      <w:rPr>
+        <w:rFonts w:ascii="Courier New" w:hAnsi="Courier New" w:cs="Courier New" w:hint="default"/>
+      </w:rPr>
+    </w:lvl>
+    <w:lvl w:ilvl="2" w:tplc="08090005" w:tentative="1">
+      <w:start w:val="1"/>
+      <w:numFmt w:val="bullet"/>
+      <w:lvlText w:val=""/>
+      <w:lvlJc w:val="left"/>
+      <w:pPr>
+        <w:ind w:left="2160" w:hanging="360"/>
+      </w:pPr>
+      <w:rPr>
+        <w:rFonts w:ascii="Wingdings" w:hAnsi="Wingdings" w:hint="default"/>
+      </w:rPr>
+    </w:lvl>
+    <w:lvl w:ilvl="3" w:tplc="08090001" w:tentative="1">
+      <w:start w:val="1"/>
+      <w:numFmt w:val="bullet"/>
+      <w:lvlText w:val=""/>
+      <w:lvlJc w:val="left"/>
+      <w:pPr>
+        <w:ind w:left="2880" w:hanging="360"/>
+      </w:pPr>
+      <w:rPr>
+        <w:rFonts w:ascii="Symbol" w:hAnsi="Symbol" w:hint="default"/>
+      </w:rPr>
+    </w:lvl>
+    <w:lvl w:ilvl="4" w:tplc="08090003" w:tentative="1">
+      <w:start w:val="1"/>
+      <w:numFmt w:val="bullet"/>
+      <w:lvlText w:val="o"/>
+      <w:lvlJc w:val="left"/>
+      <w:pPr>
+        <w:ind w:left="3600" w:hanging="360"/>
+      </w:pPr>
+      <w:rPr>
+        <w:rFonts w:ascii="Courier New" w:hAnsi="Courier New" w:cs="Courier New" w:hint="default"/>
+      </w:rPr>
+    </w:lvl>
+    <w:lvl w:ilvl="5" w:tplc="08090005" w:tentative="1">
+      <w:start w:val="1"/>
+      <w:numFmt w:val="bullet"/>
+      <w:lvlText w:val=""/>
+      <w:lvlJc w:val="left"/>
+      <w:pPr>
+        <w:ind w:left="4320" w:hanging="360"/>
+      </w:pPr>
+      <w:rPr>
+        <w:rFonts w:ascii="Wingdings" w:hAnsi="Wingdings" w:hint="default"/>
+      </w:rPr>
+    </w:lvl>
+    <w:lvl w:ilvl="6" w:tplc="08090001" w:tentative="1">
+      <w:start w:val="1"/>
+      <w:numFmt w:val="bullet"/>
+      <w:lvlText w:val=""/>
+      <w:lvlJc w:val="left"/>
+      <w:pPr>
+        <w:ind w:left="5040" w:hanging="360"/>
+      </w:pPr>
+      <w:rPr>
+        <w:rFonts w:ascii="Symbol" w:hAnsi="Symbol" w:hint="default"/>
+      </w:rPr>
+    </w:lvl>
+    <w:lvl w:ilvl="7" w:tplc="08090003" w:tentative="1">
+      <w:start w:val="1"/>
+      <w:numFmt w:val="bullet"/>
+      <w:lvlText w:val="o"/>
+      <w:lvlJc w:val="left"/>
+      <w:pPr>
+        <w:ind w:left="5760" w:hanging="360"/>
+      </w:pPr>
+      <w:rPr>
+        <w:rFonts w:ascii="Courier New" w:hAnsi="Courier New" w:cs="Courier New" w:hint="default"/>
+      </w:rPr>
+    </w:lvl>
+    <w:lvl w:ilvl="8" w:tplc="08090005" w:tentative="1">
+      <w:start w:val="1"/>
+      <w:numFmt w:val="bullet"/>
+      <w:lvlText w:val=""/>
+      <w:lvlJc w:val="left"/>
+      <w:pPr>
+        <w:ind w:left="6480" w:hanging="360"/>
+      </w:pPr>
+      <w:rPr>
+        <w:rFonts w:ascii="Wingdings" w:hAnsi="Wingdings" w:hint="default"/>
+      </w:rPr>
+    </w:lvl>
+  </w:abstractNum>
+  <w:abstractNum w:abstractNumId="4" w15:restartNumberingAfterBreak="0">
     <w:nsid w:val="15ED565B"/>
     <w:multiLevelType w:val="multilevel"/>
     <w:tmpl w:val="609CA544"/>
@@ -782,7 +1634,7 @@
       </w:rPr>
     </w:lvl>
   </w:abstractNum>
-  <w:abstractNum w:abstractNumId="4" w15:restartNumberingAfterBreak="0">
+  <w:abstractNum w:abstractNumId="5" w15:restartNumberingAfterBreak="0">
     <w:nsid w:val="2E09391A"/>
     <w:multiLevelType w:val="multilevel"/>
     <w:tmpl w:val="B6263FE4"/>
@@ -931,7 +1783,7 @@
       </w:rPr>
     </w:lvl>
   </w:abstractNum>
-  <w:abstractNum w:abstractNumId="5" w15:restartNumberingAfterBreak="0">
+  <w:abstractNum w:abstractNumId="6" w15:restartNumberingAfterBreak="0">
     <w:nsid w:val="37480BB1"/>
     <w:multiLevelType w:val="multilevel"/>
     <w:tmpl w:val="5BE26424"/>
@@ -1080,7 +1932,7 @@
       </w:rPr>
     </w:lvl>
   </w:abstractNum>
-  <w:abstractNum w:abstractNumId="6" w15:restartNumberingAfterBreak="0">
+  <w:abstractNum w:abstractNumId="7" w15:restartNumberingAfterBreak="0">
     <w:nsid w:val="59ED1210"/>
     <w:multiLevelType w:val="multilevel"/>
     <w:tmpl w:val="3F46B3C2"/>
@@ -1229,7 +2081,7 @@
       </w:rPr>
     </w:lvl>
   </w:abstractNum>
-  <w:abstractNum w:abstractNumId="7" w15:restartNumberingAfterBreak="0">
+  <w:abstractNum w:abstractNumId="8" w15:restartNumberingAfterBreak="0">
     <w:nsid w:val="63586ECB"/>
     <w:multiLevelType w:val="multilevel"/>
     <w:tmpl w:val="3C304736"/>
@@ -1378,7 +2230,7 @@
       </w:rPr>
     </w:lvl>
   </w:abstractNum>
-  <w:abstractNum w:abstractNumId="8" w15:restartNumberingAfterBreak="0">
+  <w:abstractNum w:abstractNumId="9" w15:restartNumberingAfterBreak="0">
     <w:nsid w:val="69372481"/>
     <w:multiLevelType w:val="multilevel"/>
     <w:tmpl w:val="3E2A45B4"/>
@@ -1527,7 +2379,7 @@
       </w:rPr>
     </w:lvl>
   </w:abstractNum>
-  <w:abstractNum w:abstractNumId="9" w15:restartNumberingAfterBreak="0">
+  <w:abstractNum w:abstractNumId="10" w15:restartNumberingAfterBreak="0">
     <w:nsid w:val="69E01620"/>
     <w:multiLevelType w:val="multilevel"/>
     <w:tmpl w:val="194E0D70"/>
@@ -1676,7 +2528,7 @@
       </w:rPr>
     </w:lvl>
   </w:abstractNum>
-  <w:abstractNum w:abstractNumId="10" w15:restartNumberingAfterBreak="0">
+  <w:abstractNum w:abstractNumId="11" w15:restartNumberingAfterBreak="0">
     <w:nsid w:val="6ACC7033"/>
     <w:multiLevelType w:val="multilevel"/>
     <w:tmpl w:val="41CECAA2"/>
@@ -1825,7 +2677,7 @@
       </w:rPr>
     </w:lvl>
   </w:abstractNum>
-  <w:abstractNum w:abstractNumId="11" w15:restartNumberingAfterBreak="0">
+  <w:abstractNum w:abstractNumId="12" w15:restartNumberingAfterBreak="0">
     <w:nsid w:val="751F0A4E"/>
     <w:multiLevelType w:val="multilevel"/>
     <w:tmpl w:val="0FB63050"/>
@@ -1974,7 +2826,7 @@
       </w:rPr>
     </w:lvl>
   </w:abstractNum>
-  <w:abstractNum w:abstractNumId="12" w15:restartNumberingAfterBreak="0">
+  <w:abstractNum w:abstractNumId="13" w15:restartNumberingAfterBreak="0">
     <w:nsid w:val="7D0342BF"/>
     <w:multiLevelType w:val="multilevel"/>
     <w:tmpl w:val="A6548184"/>
@@ -2124,34 +2976,34 @@
     </w:lvl>
   </w:abstractNum>
   <w:num w:numId="1" w16cid:durableId="472330673">
-    <w:abstractNumId w:val="10"/>
+    <w:abstractNumId w:val="11"/>
   </w:num>
   <w:num w:numId="2" w16cid:durableId="608197040">
-    <w:abstractNumId w:val="5"/>
+    <w:abstractNumId w:val="6"/>
   </w:num>
   <w:num w:numId="3" w16cid:durableId="249242953">
-    <w:abstractNumId w:val="12"/>
+    <w:abstractNumId w:val="13"/>
   </w:num>
   <w:num w:numId="4" w16cid:durableId="1861430698">
-    <w:abstractNumId w:val="9"/>
+    <w:abstractNumId w:val="10"/>
   </w:num>
   <w:num w:numId="5" w16cid:durableId="1814904739">
     <w:abstractNumId w:val="1"/>
   </w:num>
   <w:num w:numId="6" w16cid:durableId="1705055019">
-    <w:abstractNumId w:val="6"/>
+    <w:abstractNumId w:val="7"/>
   </w:num>
   <w:num w:numId="7" w16cid:durableId="1745293702">
-    <w:abstractNumId w:val="3"/>
+    <w:abstractNumId w:val="4"/>
   </w:num>
   <w:num w:numId="8" w16cid:durableId="726302192">
-    <w:abstractNumId w:val="8"/>
+    <w:abstractNumId w:val="9"/>
   </w:num>
   <w:num w:numId="9" w16cid:durableId="1122335515">
-    <w:abstractNumId w:val="4"/>
+    <w:abstractNumId w:val="5"/>
   </w:num>
   <w:num w:numId="10" w16cid:durableId="793719831">
-    <w:abstractNumId w:val="7"/>
+    <w:abstractNumId w:val="8"/>
   </w:num>
   <w:num w:numId="11" w16cid:durableId="1987657406">
     <w:abstractNumId w:val="2"/>
@@ -2160,7 +3012,10 @@
     <w:abstractNumId w:val="0"/>
   </w:num>
   <w:num w:numId="13" w16cid:durableId="1564486167">
-    <w:abstractNumId w:val="11"/>
+    <w:abstractNumId w:val="12"/>
+  </w:num>
+  <w:num w:numId="14" w16cid:durableId="1544946381">
+    <w:abstractNumId w:val="3"/>
   </w:num>
 </w:numbering>
 </file>
@@ -2779,6 +3634,52 @@
       <w14:ligatures w14:val="none"/>
     </w:rPr>
   </w:style>
+  <w:style w:type="character" w:styleId="Hyperlink">
+    <w:name w:val="Hyperlink"/>
+    <w:basedOn w:val="DefaultParagraphFont"/>
+    <w:uiPriority w:val="99"/>
+    <w:unhideWhenUsed/>
+    <w:rsid w:val="00640C6D"/>
+    <w:rPr>
+      <w:color w:val="0563C1" w:themeColor="hyperlink"/>
+      <w:u w:val="single"/>
+    </w:rPr>
+  </w:style>
+  <w:style w:type="character" w:styleId="UnresolvedMention">
+    <w:name w:val="Unresolved Mention"/>
+    <w:basedOn w:val="DefaultParagraphFont"/>
+    <w:uiPriority w:val="99"/>
+    <w:semiHidden/>
+    <w:unhideWhenUsed/>
+    <w:rsid w:val="00640C6D"/>
+    <w:rPr>
+      <w:color w:val="605E5C"/>
+      <w:shd w:val="clear" w:color="auto" w:fill="E1DFDD"/>
+    </w:rPr>
+  </w:style>
+  <w:style w:type="character" w:styleId="FollowedHyperlink">
+    <w:name w:val="FollowedHyperlink"/>
+    <w:basedOn w:val="DefaultParagraphFont"/>
+    <w:uiPriority w:val="99"/>
+    <w:semiHidden/>
+    <w:unhideWhenUsed/>
+    <w:rsid w:val="0046445B"/>
+    <w:rPr>
+      <w:color w:val="954F72" w:themeColor="followedHyperlink"/>
+      <w:u w:val="single"/>
+    </w:rPr>
+  </w:style>
+  <w:style w:type="paragraph" w:styleId="ListParagraph">
+    <w:name w:val="List Paragraph"/>
+    <w:basedOn w:val="Normal"/>
+    <w:uiPriority w:val="34"/>
+    <w:qFormat/>
+    <w:rsid w:val="00273DA4"/>
+    <w:pPr>
+      <w:ind w:left="720"/>
+      <w:contextualSpacing/>
+    </w:pPr>
+  </w:style>
 </w:styles>
 </file>
 

</xml_diff>